<commit_message>
Upload the final project report PDF/DOCX. (Add Exponential Distribution Description)
</commit_message>
<xml_diff>
--- a/106學年度作業系統學期群組計畫-第二組.docx
+++ b/106學年度作業系統學期群組計畫-第二組.docx
@@ -1,12 +1,12 @@
 
 <file path=word/document.xml><?xml version="1.0" encoding="utf-8"?>
-<w:document xmlns:wpc="http://schemas.microsoft.com/office/word/2010/wordprocessingCanvas" xmlns:cx="http://schemas.microsoft.com/office/drawing/2014/chartex" xmlns:cx1="http://schemas.microsoft.com/office/drawing/2015/9/8/chartex" xmlns:mc="http://schemas.openxmlformats.org/markup-compatibility/2006" xmlns:o="urn:schemas-microsoft-com:office:office" xmlns:r="http://schemas.openxmlformats.org/officeDocument/2006/relationships" xmlns:m="http://schemas.openxmlformats.org/officeDocument/2006/math" xmlns:v="urn:schemas-microsoft-com:vml" xmlns:wp14="http://schemas.microsoft.com/office/word/2010/wordprocessingDrawing" xmlns:wp="http://schemas.openxmlformats.org/drawingml/2006/wordprocessingDrawing" xmlns:w10="urn:schemas-microsoft-com:office:word" xmlns:w="http://schemas.openxmlformats.org/wordprocessingml/2006/main" xmlns:w14="http://schemas.microsoft.com/office/word/2010/wordml" xmlns:w15="http://schemas.microsoft.com/office/word/2012/wordml" xmlns:w16se="http://schemas.microsoft.com/office/word/2015/wordml/symex" xmlns:wpg="http://schemas.microsoft.com/office/word/2010/wordprocessingGroup" xmlns:wpi="http://schemas.microsoft.com/office/word/2010/wordprocessingInk" xmlns:wne="http://schemas.microsoft.com/office/word/2006/wordml" xmlns:wps="http://schemas.microsoft.com/office/word/2010/wordprocessingShape" mc:Ignorable="w14 w15 w16se wp14">
+<w:document xmlns:wpc="http://schemas.microsoft.com/office/word/2010/wordprocessingCanvas" xmlns:cx="http://schemas.microsoft.com/office/drawing/2014/chartex" xmlns:cx1="http://schemas.microsoft.com/office/drawing/2015/9/8/chartex" xmlns:cx2="http://schemas.microsoft.com/office/drawing/2015/10/21/chartex" xmlns:cx3="http://schemas.microsoft.com/office/drawing/2016/5/9/chartex" xmlns:cx4="http://schemas.microsoft.com/office/drawing/2016/5/10/chartex" xmlns:cx5="http://schemas.microsoft.com/office/drawing/2016/5/11/chartex" xmlns:cx6="http://schemas.microsoft.com/office/drawing/2016/5/12/chartex" xmlns:cx7="http://schemas.microsoft.com/office/drawing/2016/5/13/chartex" xmlns:cx8="http://schemas.microsoft.com/office/drawing/2016/5/14/chartex" xmlns:mc="http://schemas.openxmlformats.org/markup-compatibility/2006" xmlns:aink="http://schemas.microsoft.com/office/drawing/2016/ink" xmlns:am3d="http://schemas.microsoft.com/office/drawing/2017/model3d" xmlns:o="urn:schemas-microsoft-com:office:office" xmlns:r="http://schemas.openxmlformats.org/officeDocument/2006/relationships" xmlns:m="http://schemas.openxmlformats.org/officeDocument/2006/math" xmlns:v="urn:schemas-microsoft-com:vml" xmlns:wp14="http://schemas.microsoft.com/office/word/2010/wordprocessingDrawing" xmlns:wp="http://schemas.openxmlformats.org/drawingml/2006/wordprocessingDrawing" xmlns:w10="urn:schemas-microsoft-com:office:word" xmlns:w="http://schemas.openxmlformats.org/wordprocessingml/2006/main" xmlns:w14="http://schemas.microsoft.com/office/word/2010/wordml" xmlns:w15="http://schemas.microsoft.com/office/word/2012/wordml" xmlns:w16cid="http://schemas.microsoft.com/office/word/2016/wordml/cid" xmlns:w16se="http://schemas.microsoft.com/office/word/2015/wordml/symex" xmlns:wpg="http://schemas.microsoft.com/office/word/2010/wordprocessingGroup" xmlns:wpi="http://schemas.microsoft.com/office/word/2010/wordprocessingInk" xmlns:wne="http://schemas.microsoft.com/office/word/2006/wordml" xmlns:wps="http://schemas.microsoft.com/office/word/2010/wordprocessingShape" mc:Ignorable="w14 w15 w16se w16cid wp14">
   <w:body>
     <w:p>
       <w:pPr>
         <w:jc w:val="center"/>
         <w:rPr>
-          <w:rFonts w:ascii="標楷體" w:eastAsia="標楷體" w:hAnsi="標楷體" w:hint="eastAsia"/>
+          <w:rFonts w:ascii="標楷體" w:eastAsia="標楷體" w:hAnsi="標楷體"/>
           <w:b/>
           <w:sz w:val="44"/>
           <w:szCs w:val="36"/>
@@ -27,7 +27,7 @@
         <w:snapToGrid w:val="0"/>
         <w:jc w:val="center"/>
         <w:rPr>
-          <w:rFonts w:ascii="標楷體" w:eastAsia="標楷體" w:hAnsi="標楷體" w:hint="eastAsia"/>
+          <w:rFonts w:ascii="標楷體" w:eastAsia="標楷體" w:hAnsi="標楷體"/>
           <w:b/>
           <w:sz w:val="28"/>
           <w:szCs w:val="36"/>
@@ -48,7 +48,7 @@
         <w:snapToGrid w:val="0"/>
         <w:jc w:val="center"/>
         <w:rPr>
-          <w:rFonts w:ascii="標楷體" w:eastAsia="標楷體" w:hAnsi="標楷體" w:hint="eastAsia"/>
+          <w:rFonts w:ascii="標楷體" w:eastAsia="標楷體" w:hAnsi="標楷體"/>
           <w:sz w:val="28"/>
           <w:szCs w:val="36"/>
         </w:rPr>
@@ -61,15 +61,13 @@
         </w:rPr>
         <w:t>組別：第二組</w:t>
       </w:r>
-      <w:bookmarkStart w:id="0" w:name="_GoBack"/>
-      <w:bookmarkEnd w:id="0"/>
     </w:p>
     <w:p>
       <w:pPr>
         <w:snapToGrid w:val="0"/>
         <w:jc w:val="center"/>
         <w:rPr>
-          <w:rFonts w:ascii="標楷體" w:eastAsia="標楷體" w:hAnsi="標楷體" w:hint="eastAsia"/>
+          <w:rFonts w:ascii="標楷體" w:eastAsia="標楷體" w:hAnsi="標楷體"/>
           <w:sz w:val="28"/>
           <w:szCs w:val="36"/>
         </w:rPr>
@@ -104,7 +102,7 @@
     <w:p>
       <w:pPr>
         <w:rPr>
-          <w:rFonts w:ascii="標楷體" w:eastAsia="標楷體" w:hAnsi="標楷體" w:hint="eastAsia"/>
+          <w:rFonts w:ascii="標楷體" w:eastAsia="標楷體" w:hAnsi="標楷體"/>
         </w:rPr>
       </w:pPr>
       <w:r>
@@ -131,7 +129,7 @@
         <w:ind w:firstLine="480"/>
         <w:rPr>
           <w:rStyle w:val="a3"/>
-          <w:rFonts w:ascii="標楷體" w:eastAsia="標楷體" w:hAnsi="標楷體" w:hint="eastAsia"/>
+          <w:rFonts w:ascii="標楷體" w:eastAsia="標楷體" w:hAnsi="標楷體"/>
         </w:rPr>
       </w:pPr>
       <w:hyperlink r:id="rId4" w:history="1">
@@ -147,7 +145,7 @@
     <w:p>
       <w:pPr>
         <w:rPr>
-          <w:rFonts w:ascii="標楷體" w:eastAsia="標楷體" w:hAnsi="標楷體" w:hint="eastAsia"/>
+          <w:rFonts w:ascii="標楷體" w:eastAsia="標楷體" w:hAnsi="標楷體"/>
         </w:rPr>
       </w:pPr>
       <w:r>
@@ -160,7 +158,7 @@
     <w:p>
       <w:pPr>
         <w:rPr>
-          <w:rFonts w:ascii="標楷體" w:eastAsia="標楷體" w:hAnsi="標楷體" w:hint="eastAsia"/>
+          <w:rFonts w:ascii="標楷體" w:eastAsia="標楷體" w:hAnsi="標楷體"/>
         </w:rPr>
       </w:pPr>
       <w:r>
@@ -173,7 +171,7 @@
     <w:p>
       <w:pPr>
         <w:rPr>
-          <w:rFonts w:ascii="標楷體" w:eastAsia="標楷體" w:hAnsi="標楷體" w:hint="eastAsia"/>
+          <w:rFonts w:ascii="標楷體" w:eastAsia="標楷體" w:hAnsi="標楷體"/>
         </w:rPr>
       </w:pPr>
       <w:r>
@@ -200,14 +198,14 @@
         <w:rPr>
           <w:rFonts w:ascii="標楷體" w:eastAsia="標楷體" w:hAnsi="標楷體" w:hint="eastAsia"/>
         </w:rPr>
-        <w:t>捲菸</w:t>
+        <w:t>捲</w:t>
       </w:r>
       <w:proofErr w:type="gramEnd"/>
       <w:r>
         <w:rPr>
           <w:rFonts w:ascii="標楷體" w:eastAsia="標楷體" w:hAnsi="標楷體" w:hint="eastAsia"/>
         </w:rPr>
-        <w:t>紙)</w:t>
+        <w:t>菸紙)</w:t>
       </w:r>
       <w:r>
         <w:rPr>
@@ -398,64 +396,48 @@
           <w:rFonts w:ascii="標楷體" w:eastAsia="標楷體" w:hAnsi="標楷體" w:hint="eastAsia"/>
           <w:b/>
         </w:rPr>
-        <w:t>製</w:t>
-      </w:r>
-      <w:proofErr w:type="gramStart"/>
+        <w:t>製菸完成</w:t>
+      </w:r>
       <w:r>
         <w:rPr>
           <w:rFonts w:ascii="標楷體" w:eastAsia="標楷體" w:hAnsi="標楷體" w:hint="eastAsia"/>
           <w:b/>
         </w:rPr>
-        <w:t>菸</w:t>
-      </w:r>
-      <w:proofErr w:type="gramEnd"/>
+        <w:t>會</w:t>
+      </w:r>
       <w:r>
         <w:rPr>
           <w:rFonts w:ascii="標楷體" w:eastAsia="標楷體" w:hAnsi="標楷體" w:hint="eastAsia"/>
           <w:b/>
         </w:rPr>
-        <w:t>完成</w:t>
+        <w:t>馬上</w:t>
       </w:r>
       <w:r>
         <w:rPr>
           <w:rFonts w:ascii="標楷體" w:eastAsia="標楷體" w:hAnsi="標楷體" w:hint="eastAsia"/>
           <w:b/>
         </w:rPr>
-        <w:t>會</w:t>
+        <w:t>抽菸</w:t>
       </w:r>
       <w:r>
         <w:rPr>
           <w:rFonts w:ascii="標楷體" w:eastAsia="標楷體" w:hAnsi="標楷體" w:hint="eastAsia"/>
           <w:b/>
         </w:rPr>
-        <w:t>馬上</w:t>
+        <w:t>，</w:t>
       </w:r>
       <w:r>
         <w:rPr>
           <w:rFonts w:ascii="標楷體" w:eastAsia="標楷體" w:hAnsi="標楷體" w:hint="eastAsia"/>
           <w:b/>
         </w:rPr>
-        <w:t>抽菸</w:t>
+        <w:t>之後</w:t>
       </w:r>
       <w:r>
         <w:rPr>
           <w:rFonts w:ascii="標楷體" w:eastAsia="標楷體" w:hAnsi="標楷體" w:hint="eastAsia"/>
           <w:b/>
         </w:rPr>
-        <w:t>，</w:t>
-      </w:r>
-      <w:r>
-        <w:rPr>
-          <w:rFonts w:ascii="標楷體" w:eastAsia="標楷體" w:hAnsi="標楷體" w:hint="eastAsia"/>
-          <w:b/>
-        </w:rPr>
-        <w:t>之後</w:t>
-      </w:r>
-      <w:r>
-        <w:rPr>
-          <w:rFonts w:ascii="標楷體" w:eastAsia="標楷體" w:hAnsi="標楷體" w:hint="eastAsia"/>
-          <w:b/>
-        </w:rPr>
         <w:t>叫醒Agent</w:t>
       </w:r>
       <w:r>
@@ -486,7 +468,7 @@
     <w:p>
       <w:pPr>
         <w:rPr>
-          <w:rFonts w:ascii="標楷體" w:eastAsia="標楷體" w:hAnsi="標楷體" w:hint="eastAsia"/>
+          <w:rFonts w:ascii="標楷體" w:eastAsia="標楷體" w:hAnsi="標楷體"/>
         </w:rPr>
       </w:pPr>
       <w:r>
@@ -505,7 +487,7 @@
     <w:p>
       <w:pPr>
         <w:rPr>
-          <w:rFonts w:ascii="標楷體" w:eastAsia="標楷體" w:hAnsi="標楷體" w:hint="eastAsia"/>
+          <w:rFonts w:ascii="標楷體" w:eastAsia="標楷體" w:hAnsi="標楷體"/>
         </w:rPr>
       </w:pPr>
       <w:r>
@@ -631,6 +613,7 @@
       <w:r>
         <w:rPr>
           <w:rFonts w:ascii="標楷體" w:eastAsia="標楷體" w:hAnsi="標楷體" w:hint="eastAsia"/>
+          <w:b/>
         </w:rPr>
         <w:t>繼續發放材料</w:t>
       </w:r>
@@ -692,7 +675,7 @@
     <w:p>
       <w:pPr>
         <w:rPr>
-          <w:rFonts w:ascii="標楷體" w:eastAsia="標楷體" w:hAnsi="標楷體" w:hint="eastAsia"/>
+          <w:rFonts w:ascii="標楷體" w:eastAsia="標楷體" w:hAnsi="標楷體"/>
         </w:rPr>
       </w:pPr>
       <w:r>
@@ -705,7 +688,7 @@
     <w:p>
       <w:pPr>
         <w:rPr>
-          <w:rFonts w:ascii="標楷體" w:eastAsia="標楷體" w:hAnsi="標楷體" w:hint="eastAsia"/>
+          <w:rFonts w:ascii="標楷體" w:eastAsia="標楷體" w:hAnsi="標楷體"/>
         </w:rPr>
       </w:pPr>
       <w:r>
@@ -761,7 +744,7 @@
       <w:pPr>
         <w:jc w:val="center"/>
         <w:rPr>
-          <w:rFonts w:ascii="標楷體" w:eastAsia="標楷體" w:hAnsi="標楷體" w:hint="eastAsia"/>
+          <w:rFonts w:ascii="標楷體" w:eastAsia="標楷體" w:hAnsi="標楷體"/>
         </w:rPr>
       </w:pPr>
       <w:r>
@@ -823,7 +806,7 @@
       <w:pPr>
         <w:jc w:val="center"/>
         <w:rPr>
-          <w:rFonts w:ascii="標楷體" w:eastAsia="標楷體" w:hAnsi="標楷體" w:hint="eastAsia"/>
+          <w:rFonts w:ascii="標楷體" w:eastAsia="標楷體" w:hAnsi="標楷體"/>
         </w:rPr>
       </w:pPr>
       <w:r>
@@ -867,7 +850,7 @@
       <w:pPr>
         <w:ind w:firstLine="480"/>
         <w:rPr>
-          <w:rFonts w:ascii="標楷體" w:eastAsia="標楷體" w:hAnsi="標楷體" w:hint="eastAsia"/>
+          <w:rFonts w:ascii="標楷體" w:eastAsia="標楷體" w:hAnsi="標楷體"/>
         </w:rPr>
       </w:pPr>
       <w:r>
@@ -947,7 +930,7 @@
       <w:pPr>
         <w:jc w:val="center"/>
         <w:rPr>
-          <w:rFonts w:ascii="標楷體" w:eastAsia="標楷體" w:hAnsi="標楷體" w:hint="eastAsia"/>
+          <w:rFonts w:ascii="標楷體" w:eastAsia="標楷體" w:hAnsi="標楷體"/>
         </w:rPr>
       </w:pPr>
       <w:r>
@@ -1009,7 +992,7 @@
       <w:pPr>
         <w:jc w:val="center"/>
         <w:rPr>
-          <w:rFonts w:ascii="標楷體" w:eastAsia="標楷體" w:hAnsi="標楷體" w:hint="eastAsia"/>
+          <w:rFonts w:ascii="標楷體" w:eastAsia="標楷體" w:hAnsi="標楷體"/>
         </w:rPr>
       </w:pPr>
       <w:r>
@@ -1040,7 +1023,7 @@
     <w:p>
       <w:pPr>
         <w:rPr>
-          <w:rFonts w:ascii="標楷體" w:eastAsia="標楷體" w:hAnsi="標楷體" w:hint="eastAsia"/>
+          <w:rFonts w:ascii="標楷體" w:eastAsia="標楷體" w:hAnsi="標楷體"/>
         </w:rPr>
       </w:pPr>
       <w:r>
@@ -1048,13 +1031,254 @@
           <w:rFonts w:ascii="標楷體" w:eastAsia="標楷體" w:hAnsi="標楷體" w:hint="eastAsia"/>
         </w:rPr>
         <w:lastRenderedPageBreak/>
+        <w:t>亂數產生：</w:t>
+      </w:r>
+    </w:p>
+    <w:p>
+      <w:pPr>
+        <w:tabs>
+          <w:tab w:val="left" w:pos="480"/>
+          <w:tab w:val="left" w:pos="960"/>
+          <w:tab w:val="left" w:pos="1008"/>
+        </w:tabs>
+        <w:rPr>
+          <w:rFonts w:ascii="標楷體" w:eastAsia="標楷體" w:hAnsi="標楷體" w:hint="eastAsia"/>
+        </w:rPr>
+      </w:pPr>
+      <w:r>
+        <w:rPr>
+          <w:rFonts w:ascii="標楷體" w:eastAsia="標楷體" w:hAnsi="標楷體"/>
+        </w:rPr>
+        <w:tab/>
+      </w:r>
+      <w:r>
+        <w:rPr>
+          <w:rFonts w:ascii="標楷體" w:eastAsia="標楷體" w:hAnsi="標楷體" w:hint="eastAsia"/>
+        </w:rPr>
+        <w:t>使用</w:t>
+      </w:r>
+      <w:r>
+        <w:rPr>
+          <w:rFonts w:ascii="標楷體" w:eastAsia="標楷體" w:hAnsi="標楷體"/>
+        </w:rPr>
+        <w:tab/>
+      </w:r>
+      <w:r>
+        <w:rPr>
+          <w:rFonts w:ascii="標楷體" w:eastAsia="標楷體" w:hAnsi="標楷體" w:hint="eastAsia"/>
+        </w:rPr>
+        <w:t>E</w:t>
+      </w:r>
+      <w:r>
+        <w:rPr>
+          <w:rFonts w:ascii="標楷體" w:eastAsia="標楷體" w:hAnsi="標楷體"/>
+        </w:rPr>
+        <w:t>xponential Distribution</w:t>
+      </w:r>
+      <w:r>
+        <w:rPr>
+          <w:rFonts w:ascii="標楷體" w:eastAsia="標楷體" w:hAnsi="標楷體" w:hint="eastAsia"/>
+        </w:rPr>
+        <w:t>的</w:t>
+      </w:r>
+      <w:r>
+        <w:rPr>
+          <w:rFonts w:ascii="標楷體" w:eastAsia="標楷體" w:hAnsi="標楷體"/>
+        </w:rPr>
+        <w:t>CDF</w:t>
+      </w:r>
+      <w:r>
+        <w:rPr>
+          <w:rFonts w:ascii="標楷體" w:eastAsia="標楷體" w:hAnsi="標楷體" w:hint="eastAsia"/>
+        </w:rPr>
+        <w:t>公式求出隨機項數</w:t>
+      </w:r>
+      <w:r>
+        <w:rPr>
+          <w:rFonts w:ascii="標楷體" w:eastAsia="標楷體" w:hAnsi="標楷體"/>
+        </w:rPr>
+        <w:t>x</w:t>
+      </w:r>
+      <w:r>
+        <w:rPr>
+          <w:rFonts w:ascii="標楷體" w:eastAsia="標楷體" w:hAnsi="標楷體" w:hint="eastAsia"/>
+        </w:rPr>
+        <w:t>，</w:t>
+      </w:r>
+      <w:r>
+        <w:rPr>
+          <w:rFonts w:ascii="標楷體" w:eastAsia="標楷體" w:hAnsi="標楷體"/>
+        </w:rPr>
+        <w:t>x</w:t>
+      </w:r>
+      <w:r>
+        <w:rPr>
+          <w:rFonts w:ascii="標楷體" w:eastAsia="標楷體" w:hAnsi="標楷體" w:hint="eastAsia"/>
+        </w:rPr>
+        <w:t>作為</w:t>
+      </w:r>
+      <w:r>
+        <w:rPr>
+          <w:rFonts w:ascii="標楷體" w:eastAsia="標楷體" w:hAnsi="標楷體" w:hint="eastAsia"/>
+        </w:rPr>
+        <w:t>亂數使用於程式中。</w:t>
+      </w:r>
+    </w:p>
+    <w:p>
+      <w:pPr>
+        <w:jc w:val="center"/>
+        <w:rPr>
+          <w:rFonts w:ascii="標楷體" w:eastAsia="標楷體" w:hAnsi="標楷體"/>
+        </w:rPr>
+      </w:pPr>
+      <w:r>
+        <w:rPr>
+          <w:rFonts w:ascii="標楷體" w:eastAsia="標楷體" w:hAnsi="標楷體" w:hint="eastAsia"/>
+          <w:noProof/>
+        </w:rPr>
+        <w:drawing>
+          <wp:inline distT="0" distB="0" distL="0" distR="0">
+            <wp:extent cx="2812712" cy="1523995"/>
+            <wp:effectExtent l="0" t="0" r="6985" b="635"/>
+            <wp:docPr id="4" name="圖片 4"/>
+            <wp:cNvGraphicFramePr>
+              <a:graphicFrameLocks xmlns:a="http://schemas.openxmlformats.org/drawingml/2006/main" noChangeAspect="1"/>
+            </wp:cNvGraphicFramePr>
+            <a:graphic xmlns:a="http://schemas.openxmlformats.org/drawingml/2006/main">
+              <a:graphicData uri="http://schemas.openxmlformats.org/drawingml/2006/picture">
+                <pic:pic xmlns:pic="http://schemas.openxmlformats.org/drawingml/2006/picture">
+                  <pic:nvPicPr>
+                    <pic:cNvPr id="0" name="Picture 6"/>
+                    <pic:cNvPicPr>
+                      <a:picLocks noChangeAspect="1" noChangeArrowheads="1"/>
+                    </pic:cNvPicPr>
+                  </pic:nvPicPr>
+                  <pic:blipFill>
+                    <a:blip r:embed="rId7">
+                      <a:extLst>
+                        <a:ext uri="{28A0092B-C50C-407E-A947-70E740481C1C}">
+                          <a14:useLocalDpi xmlns:a14="http://schemas.microsoft.com/office/drawing/2010/main" val="0"/>
+                        </a:ext>
+                      </a:extLst>
+                    </a:blip>
+                    <a:srcRect/>
+                    <a:stretch>
+                      <a:fillRect/>
+                    </a:stretch>
+                  </pic:blipFill>
+                  <pic:spPr bwMode="auto">
+                    <a:xfrm>
+                      <a:off x="0" y="0"/>
+                      <a:ext cx="2812712" cy="1523995"/>
+                    </a:xfrm>
+                    <a:prstGeom prst="rect">
+                      <a:avLst/>
+                    </a:prstGeom>
+                    <a:noFill/>
+                    <a:ln>
+                      <a:noFill/>
+                    </a:ln>
+                  </pic:spPr>
+                </pic:pic>
+              </a:graphicData>
+            </a:graphic>
+          </wp:inline>
+        </w:drawing>
+      </w:r>
+    </w:p>
+    <w:p>
+      <w:pPr>
+        <w:jc w:val="center"/>
+        <w:rPr>
+          <w:rFonts w:ascii="標楷體" w:eastAsia="標楷體" w:hAnsi="標楷體"/>
+        </w:rPr>
+      </w:pPr>
+      <w:r>
+        <w:rPr>
+          <w:rFonts w:ascii="標楷體" w:eastAsia="標楷體" w:hAnsi="標楷體" w:hint="eastAsia"/>
+        </w:rPr>
+        <w:t>圖</w:t>
+      </w:r>
+      <w:proofErr w:type="gramStart"/>
+      <w:r>
+        <w:rPr>
+          <w:rFonts w:ascii="標楷體" w:eastAsia="標楷體" w:hAnsi="標楷體" w:hint="eastAsia"/>
+        </w:rPr>
+        <w:t>三</w:t>
+      </w:r>
+      <w:proofErr w:type="gramEnd"/>
+      <w:r>
+        <w:rPr>
+          <w:rFonts w:ascii="標楷體" w:eastAsia="標楷體" w:hAnsi="標楷體" w:hint="eastAsia"/>
+        </w:rPr>
+        <w:t>：</w:t>
+      </w:r>
+      <w:r>
+        <w:rPr>
+          <w:rFonts w:ascii="標楷體" w:eastAsia="標楷體" w:hAnsi="標楷體" w:hint="eastAsia"/>
+        </w:rPr>
+        <w:t>E</w:t>
+      </w:r>
+      <w:r>
+        <w:rPr>
+          <w:rFonts w:ascii="標楷體" w:eastAsia="標楷體" w:hAnsi="標楷體"/>
+        </w:rPr>
+        <w:t>xponential Distribution</w:t>
+      </w:r>
+      <w:r>
+        <w:rPr>
+          <w:rFonts w:ascii="標楷體" w:eastAsia="標楷體" w:hAnsi="標楷體"/>
+        </w:rPr>
+        <w:t xml:space="preserve"> CDF</w:t>
+      </w:r>
+      <w:r>
+        <w:rPr>
+          <w:rFonts w:ascii="標楷體" w:eastAsia="標楷體" w:hAnsi="標楷體" w:hint="eastAsia"/>
+        </w:rPr>
+        <w:t>產生隨機亂數</w:t>
+      </w:r>
+      <w:r>
+        <w:rPr>
+          <w:rFonts w:ascii="標楷體" w:eastAsia="標楷體" w:hAnsi="標楷體"/>
+        </w:rPr>
+        <w:t>x</w:t>
+      </w:r>
+      <w:r>
+        <w:rPr>
+          <w:rFonts w:ascii="標楷體" w:eastAsia="標楷體" w:hAnsi="標楷體"/>
+        </w:rPr>
+        <w:t xml:space="preserve"> </w:t>
+      </w:r>
+      <w:r>
+        <w:rPr>
+          <w:rFonts w:ascii="標楷體" w:eastAsia="標楷體" w:hAnsi="標楷體" w:hint="eastAsia"/>
+        </w:rPr>
+        <w:t>(λ=0</w:t>
+      </w:r>
+      <w:r>
+        <w:rPr>
+          <w:rFonts w:ascii="標楷體" w:eastAsia="標楷體" w:hAnsi="標楷體"/>
+        </w:rPr>
+        <w:t>.1)</w:t>
+      </w:r>
+    </w:p>
+    <w:p>
+      <w:pPr>
+        <w:rPr>
+          <w:rFonts w:ascii="標楷體" w:eastAsia="標楷體" w:hAnsi="標楷體"/>
+        </w:rPr>
+      </w:pPr>
+      <w:r>
+        <w:rPr>
+          <w:rFonts w:ascii="標楷體" w:eastAsia="標楷體" w:hAnsi="標楷體" w:hint="eastAsia"/>
+        </w:rPr>
         <w:t>GUI：</w:t>
       </w:r>
     </w:p>
     <w:p>
       <w:pPr>
         <w:rPr>
-          <w:rFonts w:ascii="標楷體" w:eastAsia="標楷體" w:hAnsi="標楷體" w:hint="eastAsia"/>
+          <w:rFonts w:ascii="標楷體" w:eastAsia="標楷體" w:hAnsi="標楷體"/>
         </w:rPr>
       </w:pPr>
       <w:r>
@@ -1081,35 +1305,35 @@
     <w:p>
       <w:pPr>
         <w:rPr>
-          <w:rFonts w:ascii="標楷體" w:eastAsia="標楷體" w:hAnsi="標楷體" w:hint="eastAsia"/>
-        </w:rPr>
-      </w:pPr>
-      <w:r>
-        <w:rPr>
-          <w:rFonts w:ascii="標楷體" w:eastAsia="標楷體" w:hAnsi="標楷體" w:hint="eastAsia"/>
-        </w:rPr>
-        <w:t xml:space="preserve">1. </w:t>
+          <w:rFonts w:ascii="標楷體" w:eastAsia="標楷體" w:hAnsi="標楷體"/>
+        </w:rPr>
+      </w:pPr>
+      <w:r>
+        <w:rPr>
+          <w:rFonts w:ascii="標楷體" w:eastAsia="標楷體" w:hAnsi="標楷體" w:hint="eastAsia"/>
+        </w:rPr>
+        <w:t xml:space="preserve">1. public void </w:t>
       </w:r>
       <w:proofErr w:type="gramStart"/>
       <w:r>
         <w:rPr>
           <w:rFonts w:ascii="標楷體" w:eastAsia="標楷體" w:hAnsi="標楷體" w:hint="eastAsia"/>
         </w:rPr>
-        <w:t>public</w:t>
+        <w:t>put(</w:t>
       </w:r>
       <w:proofErr w:type="gramEnd"/>
       <w:r>
         <w:rPr>
           <w:rFonts w:ascii="標楷體" w:eastAsia="標楷體" w:hAnsi="標楷體" w:hint="eastAsia"/>
         </w:rPr>
-        <w:t xml:space="preserve"> void put(String item1, String item2)</w:t>
+        <w:t>String item1, String item2)</w:t>
       </w:r>
     </w:p>
     <w:p>
       <w:pPr>
         <w:ind w:firstLine="480"/>
         <w:rPr>
-          <w:rFonts w:ascii="標楷體" w:eastAsia="標楷體" w:hAnsi="標楷體" w:hint="eastAsia"/>
+          <w:rFonts w:ascii="標楷體" w:eastAsia="標楷體" w:hAnsi="標楷體"/>
         </w:rPr>
       </w:pPr>
       <w:r>
@@ -1123,7 +1347,7 @@
       <w:pPr>
         <w:ind w:firstLine="480"/>
         <w:rPr>
-          <w:rFonts w:ascii="標楷體" w:eastAsia="標楷體" w:hAnsi="標楷體" w:hint="eastAsia"/>
+          <w:rFonts w:ascii="標楷體" w:eastAsia="標楷體" w:hAnsi="標楷體"/>
         </w:rPr>
       </w:pPr>
       <w:r>
@@ -1136,7 +1360,7 @@
     <w:p>
       <w:pPr>
         <w:rPr>
-          <w:rFonts w:ascii="標楷體" w:eastAsia="標楷體" w:hAnsi="標楷體" w:hint="eastAsia"/>
+          <w:rFonts w:ascii="標楷體" w:eastAsia="標楷體" w:hAnsi="標楷體"/>
         </w:rPr>
       </w:pPr>
       <w:r>
@@ -1156,34 +1380,34 @@
     <w:p>
       <w:pPr>
         <w:rPr>
-          <w:rFonts w:ascii="標楷體" w:eastAsia="標楷體" w:hAnsi="標楷體" w:hint="eastAsia"/>
-        </w:rPr>
-      </w:pPr>
-      <w:r>
-        <w:rPr>
-          <w:rFonts w:ascii="標楷體" w:eastAsia="標楷體" w:hAnsi="標楷體" w:hint="eastAsia"/>
-        </w:rPr>
-        <w:t xml:space="preserve">2. </w:t>
+          <w:rFonts w:ascii="標楷體" w:eastAsia="標楷體" w:hAnsi="標楷體"/>
+        </w:rPr>
+      </w:pPr>
+      <w:r>
+        <w:rPr>
+          <w:rFonts w:ascii="標楷體" w:eastAsia="標楷體" w:hAnsi="標楷體" w:hint="eastAsia"/>
+        </w:rPr>
+        <w:t xml:space="preserve">2. public void </w:t>
       </w:r>
       <w:proofErr w:type="gramStart"/>
       <w:r>
         <w:rPr>
           <w:rFonts w:ascii="標楷體" w:eastAsia="標楷體" w:hAnsi="標楷體" w:hint="eastAsia"/>
         </w:rPr>
-        <w:t>public</w:t>
+        <w:t>get(</w:t>
       </w:r>
       <w:proofErr w:type="gramEnd"/>
       <w:r>
         <w:rPr>
           <w:rFonts w:ascii="標楷體" w:eastAsia="標楷體" w:hAnsi="標楷體" w:hint="eastAsia"/>
         </w:rPr>
-        <w:t xml:space="preserve"> void get(int ID, String item)</w:t>
-      </w:r>
-    </w:p>
-    <w:p>
-      <w:pPr>
-        <w:rPr>
-          <w:rFonts w:ascii="標楷體" w:eastAsia="標楷體" w:hAnsi="標楷體" w:hint="eastAsia"/>
+        <w:t>int ID, String item)</w:t>
+      </w:r>
+    </w:p>
+    <w:p>
+      <w:pPr>
+        <w:rPr>
+          <w:rFonts w:ascii="標楷體" w:eastAsia="標楷體" w:hAnsi="標楷體"/>
         </w:rPr>
       </w:pPr>
       <w:r>
@@ -1197,7 +1421,7 @@
     <w:p>
       <w:pPr>
         <w:rPr>
-          <w:rFonts w:ascii="標楷體" w:eastAsia="標楷體" w:hAnsi="標楷體" w:hint="eastAsia"/>
+          <w:rFonts w:ascii="標楷體" w:eastAsia="標楷體" w:hAnsi="標楷體"/>
         </w:rPr>
       </w:pPr>
       <w:r>
@@ -1211,7 +1435,7 @@
     <w:p>
       <w:pPr>
         <w:rPr>
-          <w:rFonts w:ascii="標楷體" w:eastAsia="標楷體" w:hAnsi="標楷體" w:hint="eastAsia"/>
+          <w:rFonts w:ascii="標楷體" w:eastAsia="標楷體" w:hAnsi="標楷體"/>
         </w:rPr>
       </w:pPr>
       <w:r>
@@ -1231,7 +1455,7 @@
     <w:p>
       <w:pPr>
         <w:rPr>
-          <w:rFonts w:ascii="標楷體" w:eastAsia="標楷體" w:hAnsi="標楷體" w:hint="eastAsia"/>
+          <w:rFonts w:ascii="標楷體" w:eastAsia="標楷體" w:hAnsi="標楷體"/>
         </w:rPr>
       </w:pPr>
       <w:r>
@@ -1251,34 +1475,34 @@
     <w:p>
       <w:pPr>
         <w:rPr>
-          <w:rFonts w:ascii="標楷體" w:eastAsia="標楷體" w:hAnsi="標楷體" w:hint="eastAsia"/>
-        </w:rPr>
-      </w:pPr>
-      <w:r>
-        <w:rPr>
-          <w:rFonts w:ascii="標楷體" w:eastAsia="標楷體" w:hAnsi="標楷體" w:hint="eastAsia"/>
-        </w:rPr>
-        <w:t xml:space="preserve">3. </w:t>
+          <w:rFonts w:ascii="標楷體" w:eastAsia="標楷體" w:hAnsi="標楷體"/>
+        </w:rPr>
+      </w:pPr>
+      <w:r>
+        <w:rPr>
+          <w:rFonts w:ascii="標楷體" w:eastAsia="標楷體" w:hAnsi="標楷體" w:hint="eastAsia"/>
+        </w:rPr>
+        <w:t xml:space="preserve">3. public void </w:t>
       </w:r>
       <w:proofErr w:type="gramStart"/>
       <w:r>
         <w:rPr>
           <w:rFonts w:ascii="標楷體" w:eastAsia="標楷體" w:hAnsi="標楷體" w:hint="eastAsia"/>
         </w:rPr>
-        <w:t>public</w:t>
+        <w:t>smoke(</w:t>
       </w:r>
       <w:proofErr w:type="gramEnd"/>
       <w:r>
         <w:rPr>
           <w:rFonts w:ascii="標楷體" w:eastAsia="標楷體" w:hAnsi="標楷體" w:hint="eastAsia"/>
         </w:rPr>
-        <w:t xml:space="preserve"> void smoke(int ID)</w:t>
-      </w:r>
-    </w:p>
-    <w:p>
-      <w:pPr>
-        <w:rPr>
-          <w:rFonts w:ascii="標楷體" w:eastAsia="標楷體" w:hAnsi="標楷體" w:hint="eastAsia"/>
+        <w:t>int ID)</w:t>
+      </w:r>
+    </w:p>
+    <w:p>
+      <w:pPr>
+        <w:rPr>
+          <w:rFonts w:ascii="標楷體" w:eastAsia="標楷體" w:hAnsi="標楷體"/>
         </w:rPr>
       </w:pPr>
       <w:r>
@@ -1292,7 +1516,7 @@
     <w:p>
       <w:pPr>
         <w:rPr>
-          <w:rFonts w:ascii="標楷體" w:eastAsia="標楷體" w:hAnsi="標楷體" w:hint="eastAsia"/>
+          <w:rFonts w:ascii="標楷體" w:eastAsia="標楷體" w:hAnsi="標楷體"/>
         </w:rPr>
       </w:pPr>
       <w:r>
@@ -1306,7 +1530,7 @@
     <w:p>
       <w:pPr>
         <w:rPr>
-          <w:rFonts w:ascii="標楷體" w:eastAsia="標楷體" w:hAnsi="標楷體" w:hint="eastAsia"/>
+          <w:rFonts w:ascii="標楷體" w:eastAsia="標楷體" w:hAnsi="標楷體"/>
         </w:rPr>
       </w:pPr>
       <w:r>
@@ -1320,42 +1544,596 @@
           <w:rFonts w:ascii="標楷體" w:eastAsia="標楷體" w:hAnsi="標楷體" w:hint="eastAsia"/>
         </w:rPr>
         <w:tab/>
-        <w:t>ID – Smokers ID</w:t>
-      </w:r>
-    </w:p>
-    <w:p>
-      <w:pPr>
-        <w:rPr>
-          <w:rFonts w:ascii="標楷體" w:eastAsia="標楷體" w:hAnsi="標楷體" w:hint="eastAsia"/>
-        </w:rPr>
-      </w:pPr>
-      <w:r>
-        <w:rPr>
-          <w:rFonts w:ascii="標楷體" w:eastAsia="標楷體" w:hAnsi="標楷體" w:hint="eastAsia"/>
-        </w:rPr>
-        <w:t xml:space="preserve">4. </w:t>
+        <w:t xml:space="preserve">ID </w:t>
       </w:r>
       <w:proofErr w:type="gramStart"/>
       <w:r>
         <w:rPr>
           <w:rFonts w:ascii="標楷體" w:eastAsia="標楷體" w:hAnsi="標楷體" w:hint="eastAsia"/>
         </w:rPr>
-        <w:t>public</w:t>
+        <w:t>–</w:t>
       </w:r>
       <w:proofErr w:type="gramEnd"/>
       <w:r>
         <w:rPr>
           <w:rFonts w:ascii="標楷體" w:eastAsia="標楷體" w:hAnsi="標楷體" w:hint="eastAsia"/>
         </w:rPr>
-        <w:t xml:space="preserve"> void anger(int ID)</w:t>
-      </w:r>
-    </w:p>
-    <w:p>
-      <w:pPr>
-        <w:rPr>
-          <w:rFonts w:ascii="標楷體" w:eastAsia="標楷體" w:hAnsi="標楷體" w:hint="eastAsia"/>
-        </w:rPr>
-      </w:pPr>
+        <w:t xml:space="preserve"> Smokers ID</w:t>
+      </w:r>
+    </w:p>
+    <w:p>
+      <w:pPr>
+        <w:rPr>
+          <w:rFonts w:ascii="標楷體" w:eastAsia="標楷體" w:hAnsi="標楷體"/>
+        </w:rPr>
+      </w:pPr>
+      <w:r>
+        <w:rPr>
+          <w:rFonts w:ascii="標楷體" w:eastAsia="標楷體" w:hAnsi="標楷體" w:hint="eastAsia"/>
+        </w:rPr>
+        <w:t xml:space="preserve">4. public void </w:t>
+      </w:r>
+      <w:proofErr w:type="gramStart"/>
+      <w:r>
+        <w:rPr>
+          <w:rFonts w:ascii="標楷體" w:eastAsia="標楷體" w:hAnsi="標楷體" w:hint="eastAsia"/>
+        </w:rPr>
+        <w:t>anger(</w:t>
+      </w:r>
+      <w:proofErr w:type="spellStart"/>
+      <w:proofErr w:type="gramEnd"/>
+      <w:r>
+        <w:rPr>
+          <w:rFonts w:ascii="標楷體" w:eastAsia="標楷體" w:hAnsi="標楷體" w:hint="eastAsia"/>
+        </w:rPr>
+        <w:t>int</w:t>
+      </w:r>
+      <w:proofErr w:type="spellEnd"/>
+      <w:r>
+        <w:rPr>
+          <w:rFonts w:ascii="標楷體" w:eastAsia="標楷體" w:hAnsi="標楷體" w:hint="eastAsia"/>
+        </w:rPr>
+        <w:t xml:space="preserve"> ID)</w:t>
+      </w:r>
+    </w:p>
+    <w:p>
+      <w:pPr>
+        <w:rPr>
+          <w:rFonts w:ascii="標楷體" w:eastAsia="標楷體" w:hAnsi="標楷體"/>
+        </w:rPr>
+      </w:pPr>
+      <w:r>
+        <w:rPr>
+          <w:rFonts w:ascii="標楷體" w:eastAsia="標楷體" w:hAnsi="標楷體"/>
+          <w:noProof/>
+        </w:rPr>
+        <mc:AlternateContent>
+          <mc:Choice Requires="wps">
+            <w:drawing>
+              <wp:anchor distT="45720" distB="45720" distL="114300" distR="114300" simplePos="0" relativeHeight="251662848" behindDoc="0" locked="0" layoutInCell="1" allowOverlap="1">
+                <wp:simplePos x="0" y="0"/>
+                <wp:positionH relativeFrom="column">
+                  <wp:posOffset>2997200</wp:posOffset>
+                </wp:positionH>
+                <wp:positionV relativeFrom="paragraph">
+                  <wp:posOffset>152400</wp:posOffset>
+                </wp:positionV>
+                <wp:extent cx="3771900" cy="1404620"/>
+                <wp:effectExtent l="0" t="0" r="0" b="0"/>
+                <wp:wrapNone/>
+                <wp:docPr id="217" name="文字方塊 2"/>
+                <wp:cNvGraphicFramePr>
+                  <a:graphicFrameLocks xmlns:a="http://schemas.openxmlformats.org/drawingml/2006/main"/>
+                </wp:cNvGraphicFramePr>
+                <a:graphic xmlns:a="http://schemas.openxmlformats.org/drawingml/2006/main">
+                  <a:graphicData uri="http://schemas.microsoft.com/office/word/2010/wordprocessingShape">
+                    <wps:wsp>
+                      <wps:cNvSpPr txBox="1">
+                        <a:spLocks noChangeArrowheads="1"/>
+                      </wps:cNvSpPr>
+                      <wps:spPr bwMode="auto">
+                        <a:xfrm>
+                          <a:off x="0" y="0"/>
+                          <a:ext cx="3771900" cy="1404620"/>
+                        </a:xfrm>
+                        <a:prstGeom prst="rect">
+                          <a:avLst/>
+                        </a:prstGeom>
+                        <a:noFill/>
+                        <a:ln w="9525">
+                          <a:noFill/>
+                          <a:miter lim="800000"/>
+                          <a:headEnd/>
+                          <a:tailEnd/>
+                        </a:ln>
+                      </wps:spPr>
+                      <wps:txbx>
+                        <w:txbxContent>
+                          <w:p>
+                            <w:pPr>
+                              <w:rPr>
+                                <w:rFonts w:ascii="標楷體" w:eastAsia="標楷體" w:hAnsi="標楷體"/>
+                              </w:rPr>
+                            </w:pPr>
+                            <w:r>
+                              <w:rPr>
+                                <w:rFonts w:ascii="標楷體" w:eastAsia="標楷體" w:hAnsi="標楷體" w:hint="eastAsia"/>
+                                <w:noProof/>
+                              </w:rPr>
+                              <w:drawing>
+                                <wp:inline distT="0" distB="0" distL="0" distR="0" wp14:anchorId="05756F58" wp14:editId="053D26DD">
+                                  <wp:extent cx="952500" cy="952500"/>
+                                  <wp:effectExtent l="0" t="0" r="0" b="0"/>
+                                  <wp:docPr id="1" name="圖片 1" descr="C:\Users\nidhogg5\AppData\Local\Microsoft\Windows\INetCache\Content.Word\matches.png"/>
+                                  <wp:cNvGraphicFramePr>
+                                    <a:graphicFrameLocks xmlns:a="http://schemas.openxmlformats.org/drawingml/2006/main" noChangeAspect="1"/>
+                                  </wp:cNvGraphicFramePr>
+                                  <a:graphic xmlns:a="http://schemas.openxmlformats.org/drawingml/2006/main">
+                                    <a:graphicData uri="http://schemas.openxmlformats.org/drawingml/2006/picture">
+                                      <pic:pic xmlns:pic="http://schemas.openxmlformats.org/drawingml/2006/picture">
+                                        <pic:nvPicPr>
+                                          <pic:cNvPr id="0" name="Picture 9" descr="C:\Users\nidhogg5\AppData\Local\Microsoft\Windows\INetCache\Content.Word\matches.png"/>
+                                          <pic:cNvPicPr>
+                                            <a:picLocks noChangeAspect="1" noChangeArrowheads="1"/>
+                                          </pic:cNvPicPr>
+                                        </pic:nvPicPr>
+                                        <pic:blipFill>
+                                          <a:blip r:embed="rId8">
+                                            <a:extLst>
+                                              <a:ext uri="{28A0092B-C50C-407E-A947-70E740481C1C}">
+                                                <a14:useLocalDpi xmlns:a14="http://schemas.microsoft.com/office/drawing/2010/main" val="0"/>
+                                              </a:ext>
+                                            </a:extLst>
+                                          </a:blip>
+                                          <a:srcRect/>
+                                          <a:stretch>
+                                            <a:fillRect/>
+                                          </a:stretch>
+                                        </pic:blipFill>
+                                        <pic:spPr bwMode="auto">
+                                          <a:xfrm>
+                                            <a:off x="0" y="0"/>
+                                            <a:ext cx="952500" cy="952500"/>
+                                          </a:xfrm>
+                                          <a:prstGeom prst="rect">
+                                            <a:avLst/>
+                                          </a:prstGeom>
+                                          <a:noFill/>
+                                          <a:ln>
+                                            <a:noFill/>
+                                          </a:ln>
+                                        </pic:spPr>
+                                      </pic:pic>
+                                    </a:graphicData>
+                                  </a:graphic>
+                                </wp:inline>
+                              </w:drawing>
+                            </w:r>
+                            <w:r>
+                              <w:rPr>
+                                <w:rFonts w:ascii="標楷體" w:eastAsia="標楷體" w:hAnsi="標楷體"/>
+                                <w:noProof/>
+                              </w:rPr>
+                              <w:drawing>
+                                <wp:inline distT="0" distB="0" distL="0" distR="0" wp14:anchorId="16089FFD" wp14:editId="63EE6D1F">
+                                  <wp:extent cx="952500" cy="952500"/>
+                                  <wp:effectExtent l="0" t="0" r="0" b="0"/>
+                                  <wp:docPr id="9" name="圖片 9" descr="tobacco"/>
+                                  <wp:cNvGraphicFramePr>
+                                    <a:graphicFrameLocks xmlns:a="http://schemas.openxmlformats.org/drawingml/2006/main" noChangeAspect="1"/>
+                                  </wp:cNvGraphicFramePr>
+                                  <a:graphic xmlns:a="http://schemas.openxmlformats.org/drawingml/2006/main">
+                                    <a:graphicData uri="http://schemas.openxmlformats.org/drawingml/2006/picture">
+                                      <pic:pic xmlns:pic="http://schemas.openxmlformats.org/drawingml/2006/picture">
+                                        <pic:nvPicPr>
+                                          <pic:cNvPr id="0" name="Picture 77" descr="tobacco"/>
+                                          <pic:cNvPicPr>
+                                            <a:picLocks noChangeAspect="1" noChangeArrowheads="1"/>
+                                          </pic:cNvPicPr>
+                                        </pic:nvPicPr>
+                                        <pic:blipFill>
+                                          <a:blip r:embed="rId9">
+                                            <a:extLst>
+                                              <a:ext uri="{28A0092B-C50C-407E-A947-70E740481C1C}">
+                                                <a14:useLocalDpi xmlns:a14="http://schemas.microsoft.com/office/drawing/2010/main" val="0"/>
+                                              </a:ext>
+                                            </a:extLst>
+                                          </a:blip>
+                                          <a:srcRect/>
+                                          <a:stretch>
+                                            <a:fillRect/>
+                                          </a:stretch>
+                                        </pic:blipFill>
+                                        <pic:spPr bwMode="auto">
+                                          <a:xfrm>
+                                            <a:off x="0" y="0"/>
+                                            <a:ext cx="952500" cy="952500"/>
+                                          </a:xfrm>
+                                          <a:prstGeom prst="rect">
+                                            <a:avLst/>
+                                          </a:prstGeom>
+                                          <a:noFill/>
+                                          <a:ln>
+                                            <a:noFill/>
+                                          </a:ln>
+                                        </pic:spPr>
+                                      </pic:pic>
+                                    </a:graphicData>
+                                  </a:graphic>
+                                </wp:inline>
+                              </w:drawing>
+                            </w:r>
+                            <w:r>
+                              <w:rPr>
+                                <w:rFonts w:ascii="標楷體" w:eastAsia="標楷體" w:hAnsi="標楷體"/>
+                                <w:noProof/>
+                              </w:rPr>
+                              <w:drawing>
+                                <wp:inline distT="0" distB="0" distL="0" distR="0" wp14:anchorId="4CDD31A7" wp14:editId="5CC6A304">
+                                  <wp:extent cx="952500" cy="952500"/>
+                                  <wp:effectExtent l="0" t="0" r="0" b="0"/>
+                                  <wp:docPr id="8" name="圖片 8" descr="papers"/>
+                                  <wp:cNvGraphicFramePr>
+                                    <a:graphicFrameLocks xmlns:a="http://schemas.openxmlformats.org/drawingml/2006/main" noChangeAspect="1"/>
+                                  </wp:cNvGraphicFramePr>
+                                  <a:graphic xmlns:a="http://schemas.openxmlformats.org/drawingml/2006/main">
+                                    <a:graphicData uri="http://schemas.openxmlformats.org/drawingml/2006/picture">
+                                      <pic:pic xmlns:pic="http://schemas.openxmlformats.org/drawingml/2006/picture">
+                                        <pic:nvPicPr>
+                                          <pic:cNvPr id="0" name="Picture 78" descr="papers"/>
+                                          <pic:cNvPicPr>
+                                            <a:picLocks noChangeAspect="1" noChangeArrowheads="1"/>
+                                          </pic:cNvPicPr>
+                                        </pic:nvPicPr>
+                                        <pic:blipFill>
+                                          <a:blip r:embed="rId10">
+                                            <a:extLst>
+                                              <a:ext uri="{28A0092B-C50C-407E-A947-70E740481C1C}">
+                                                <a14:useLocalDpi xmlns:a14="http://schemas.microsoft.com/office/drawing/2010/main" val="0"/>
+                                              </a:ext>
+                                            </a:extLst>
+                                          </a:blip>
+                                          <a:srcRect/>
+                                          <a:stretch>
+                                            <a:fillRect/>
+                                          </a:stretch>
+                                        </pic:blipFill>
+                                        <pic:spPr bwMode="auto">
+                                          <a:xfrm>
+                                            <a:off x="0" y="0"/>
+                                            <a:ext cx="952500" cy="952500"/>
+                                          </a:xfrm>
+                                          <a:prstGeom prst="rect">
+                                            <a:avLst/>
+                                          </a:prstGeom>
+                                          <a:noFill/>
+                                          <a:ln>
+                                            <a:noFill/>
+                                          </a:ln>
+                                        </pic:spPr>
+                                      </pic:pic>
+                                    </a:graphicData>
+                                  </a:graphic>
+                                </wp:inline>
+                              </w:drawing>
+                            </w:r>
+                          </w:p>
+                          <w:p>
+                            <w:pPr>
+                              <w:rPr>
+                                <w:rFonts w:ascii="標楷體" w:eastAsia="標楷體" w:hAnsi="標楷體" w:hint="eastAsia"/>
+                              </w:rPr>
+                            </w:pPr>
+                            <w:r>
+                              <w:rPr>
+                                <w:rFonts w:ascii="標楷體" w:eastAsia="標楷體" w:hAnsi="標楷體" w:hint="eastAsia"/>
+                              </w:rPr>
+                              <w:t xml:space="preserve">   Matches</w:t>
+                            </w:r>
+                            <w:r>
+                              <w:rPr>
+                                <w:rFonts w:ascii="標楷體" w:eastAsia="標楷體" w:hAnsi="標楷體" w:hint="eastAsia"/>
+                              </w:rPr>
+                              <w:tab/>
+                              <w:t xml:space="preserve">  </w:t>
+                            </w:r>
+                            <w:r>
+                              <w:rPr>
+                                <w:rFonts w:ascii="標楷體" w:eastAsia="標楷體" w:hAnsi="標楷體"/>
+                              </w:rPr>
+                              <w:t xml:space="preserve"> </w:t>
+                            </w:r>
+                            <w:r>
+                              <w:rPr>
+                                <w:rFonts w:ascii="標楷體" w:eastAsia="標楷體" w:hAnsi="標楷體" w:hint="eastAsia"/>
+                              </w:rPr>
+                              <w:t>Tobacco</w:t>
+                            </w:r>
+                            <w:r>
+                              <w:rPr>
+                                <w:rFonts w:ascii="標楷體" w:eastAsia="標楷體" w:hAnsi="標楷體"/>
+                              </w:rPr>
+                              <w:t xml:space="preserve">   </w:t>
+                            </w:r>
+                            <w:r>
+                              <w:rPr>
+                                <w:rFonts w:ascii="標楷體" w:eastAsia="標楷體" w:hAnsi="標楷體"/>
+                              </w:rPr>
+                              <w:t>Cigarette papers</w:t>
+                            </w:r>
+                            <w:r>
+                              <w:rPr>
+                                <w:rFonts w:ascii="標楷體" w:eastAsia="標楷體" w:hAnsi="標楷體"/>
+                              </w:rPr>
+                              <w:t xml:space="preserve"> </w:t>
+                            </w:r>
+                          </w:p>
+                          <w:p>
+                            <w:pPr>
+                              <w:rPr>
+                                <w:rFonts w:ascii="標楷體" w:eastAsia="標楷體" w:hAnsi="標楷體" w:hint="eastAsia"/>
+                              </w:rPr>
+                            </w:pPr>
+                          </w:p>
+                        </w:txbxContent>
+                      </wps:txbx>
+                      <wps:bodyPr rot="0" vert="horz" wrap="square" lIns="91440" tIns="45720" rIns="91440" bIns="45720" anchor="t" anchorCtr="0">
+                        <a:spAutoFit/>
+                      </wps:bodyPr>
+                    </wps:wsp>
+                  </a:graphicData>
+                </a:graphic>
+                <wp14:sizeRelH relativeFrom="margin">
+                  <wp14:pctWidth>0</wp14:pctWidth>
+                </wp14:sizeRelH>
+                <wp14:sizeRelV relativeFrom="margin">
+                  <wp14:pctHeight>20000</wp14:pctHeight>
+                </wp14:sizeRelV>
+              </wp:anchor>
+            </w:drawing>
+          </mc:Choice>
+          <mc:Fallback>
+            <w:pict>
+              <v:shapetype id="_x0000_t202" coordsize="21600,21600" o:spt="202" path="m,l,21600r21600,l21600,xe">
+                <v:stroke joinstyle="miter"/>
+                <v:path gradientshapeok="t" o:connecttype="rect"/>
+              </v:shapetype>
+              <v:shape id="文字方塊 2" o:spid="_x0000_s1026" type="#_x0000_t202" style="position:absolute;margin-left:236pt;margin-top:12pt;width:297pt;height:110.6pt;z-index:251662848;visibility:visible;mso-wrap-style:square;mso-width-percent:0;mso-height-percent:200;mso-wrap-distance-left:9pt;mso-wrap-distance-top:3.6pt;mso-wrap-distance-right:9pt;mso-wrap-distance-bottom:3.6pt;mso-position-horizontal:absolute;mso-position-horizontal-relative:text;mso-position-vertical:absolute;mso-position-vertical-relative:text;mso-width-percent:0;mso-height-percent:200;mso-width-relative:margin;mso-height-relative:margin;v-text-anchor:top" o:gfxdata="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" filled="f" stroked="f">
+                <v:textbox style="mso-fit-shape-to-text:t">
+                  <w:txbxContent>
+                    <w:p>
+                      <w:pPr>
+                        <w:rPr>
+                          <w:rFonts w:ascii="標楷體" w:eastAsia="標楷體" w:hAnsi="標楷體"/>
+                        </w:rPr>
+                      </w:pPr>
+                      <w:r>
+                        <w:rPr>
+                          <w:rFonts w:ascii="標楷體" w:eastAsia="標楷體" w:hAnsi="標楷體" w:hint="eastAsia"/>
+                          <w:noProof/>
+                        </w:rPr>
+                        <w:drawing>
+                          <wp:inline distT="0" distB="0" distL="0" distR="0" wp14:anchorId="05756F58" wp14:editId="053D26DD">
+                            <wp:extent cx="952500" cy="952500"/>
+                            <wp:effectExtent l="0" t="0" r="0" b="0"/>
+                            <wp:docPr id="1" name="圖片 1" descr="C:\Users\nidhogg5\AppData\Local\Microsoft\Windows\INetCache\Content.Word\matches.png"/>
+                            <wp:cNvGraphicFramePr>
+                              <a:graphicFrameLocks xmlns:a="http://schemas.openxmlformats.org/drawingml/2006/main" noChangeAspect="1"/>
+                            </wp:cNvGraphicFramePr>
+                            <a:graphic xmlns:a="http://schemas.openxmlformats.org/drawingml/2006/main">
+                              <a:graphicData uri="http://schemas.openxmlformats.org/drawingml/2006/picture">
+                                <pic:pic xmlns:pic="http://schemas.openxmlformats.org/drawingml/2006/picture">
+                                  <pic:nvPicPr>
+                                    <pic:cNvPr id="0" name="Picture 9" descr="C:\Users\nidhogg5\AppData\Local\Microsoft\Windows\INetCache\Content.Word\matches.png"/>
+                                    <pic:cNvPicPr>
+                                      <a:picLocks noChangeAspect="1" noChangeArrowheads="1"/>
+                                    </pic:cNvPicPr>
+                                  </pic:nvPicPr>
+                                  <pic:blipFill>
+                                    <a:blip r:embed="rId8">
+                                      <a:extLst>
+                                        <a:ext uri="{28A0092B-C50C-407E-A947-70E740481C1C}">
+                                          <a14:useLocalDpi xmlns:a14="http://schemas.microsoft.com/office/drawing/2010/main" val="0"/>
+                                        </a:ext>
+                                      </a:extLst>
+                                    </a:blip>
+                                    <a:srcRect/>
+                                    <a:stretch>
+                                      <a:fillRect/>
+                                    </a:stretch>
+                                  </pic:blipFill>
+                                  <pic:spPr bwMode="auto">
+                                    <a:xfrm>
+                                      <a:off x="0" y="0"/>
+                                      <a:ext cx="952500" cy="952500"/>
+                                    </a:xfrm>
+                                    <a:prstGeom prst="rect">
+                                      <a:avLst/>
+                                    </a:prstGeom>
+                                    <a:noFill/>
+                                    <a:ln>
+                                      <a:noFill/>
+                                    </a:ln>
+                                  </pic:spPr>
+                                </pic:pic>
+                              </a:graphicData>
+                            </a:graphic>
+                          </wp:inline>
+                        </w:drawing>
+                      </w:r>
+                      <w:r>
+                        <w:rPr>
+                          <w:rFonts w:ascii="標楷體" w:eastAsia="標楷體" w:hAnsi="標楷體"/>
+                          <w:noProof/>
+                        </w:rPr>
+                        <w:drawing>
+                          <wp:inline distT="0" distB="0" distL="0" distR="0" wp14:anchorId="16089FFD" wp14:editId="63EE6D1F">
+                            <wp:extent cx="952500" cy="952500"/>
+                            <wp:effectExtent l="0" t="0" r="0" b="0"/>
+                            <wp:docPr id="9" name="圖片 9" descr="tobacco"/>
+                            <wp:cNvGraphicFramePr>
+                              <a:graphicFrameLocks xmlns:a="http://schemas.openxmlformats.org/drawingml/2006/main" noChangeAspect="1"/>
+                            </wp:cNvGraphicFramePr>
+                            <a:graphic xmlns:a="http://schemas.openxmlformats.org/drawingml/2006/main">
+                              <a:graphicData uri="http://schemas.openxmlformats.org/drawingml/2006/picture">
+                                <pic:pic xmlns:pic="http://schemas.openxmlformats.org/drawingml/2006/picture">
+                                  <pic:nvPicPr>
+                                    <pic:cNvPr id="0" name="Picture 77" descr="tobacco"/>
+                                    <pic:cNvPicPr>
+                                      <a:picLocks noChangeAspect="1" noChangeArrowheads="1"/>
+                                    </pic:cNvPicPr>
+                                  </pic:nvPicPr>
+                                  <pic:blipFill>
+                                    <a:blip r:embed="rId9">
+                                      <a:extLst>
+                                        <a:ext uri="{28A0092B-C50C-407E-A947-70E740481C1C}">
+                                          <a14:useLocalDpi xmlns:a14="http://schemas.microsoft.com/office/drawing/2010/main" val="0"/>
+                                        </a:ext>
+                                      </a:extLst>
+                                    </a:blip>
+                                    <a:srcRect/>
+                                    <a:stretch>
+                                      <a:fillRect/>
+                                    </a:stretch>
+                                  </pic:blipFill>
+                                  <pic:spPr bwMode="auto">
+                                    <a:xfrm>
+                                      <a:off x="0" y="0"/>
+                                      <a:ext cx="952500" cy="952500"/>
+                                    </a:xfrm>
+                                    <a:prstGeom prst="rect">
+                                      <a:avLst/>
+                                    </a:prstGeom>
+                                    <a:noFill/>
+                                    <a:ln>
+                                      <a:noFill/>
+                                    </a:ln>
+                                  </pic:spPr>
+                                </pic:pic>
+                              </a:graphicData>
+                            </a:graphic>
+                          </wp:inline>
+                        </w:drawing>
+                      </w:r>
+                      <w:r>
+                        <w:rPr>
+                          <w:rFonts w:ascii="標楷體" w:eastAsia="標楷體" w:hAnsi="標楷體"/>
+                          <w:noProof/>
+                        </w:rPr>
+                        <w:drawing>
+                          <wp:inline distT="0" distB="0" distL="0" distR="0" wp14:anchorId="4CDD31A7" wp14:editId="5CC6A304">
+                            <wp:extent cx="952500" cy="952500"/>
+                            <wp:effectExtent l="0" t="0" r="0" b="0"/>
+                            <wp:docPr id="8" name="圖片 8" descr="papers"/>
+                            <wp:cNvGraphicFramePr>
+                              <a:graphicFrameLocks xmlns:a="http://schemas.openxmlformats.org/drawingml/2006/main" noChangeAspect="1"/>
+                            </wp:cNvGraphicFramePr>
+                            <a:graphic xmlns:a="http://schemas.openxmlformats.org/drawingml/2006/main">
+                              <a:graphicData uri="http://schemas.openxmlformats.org/drawingml/2006/picture">
+                                <pic:pic xmlns:pic="http://schemas.openxmlformats.org/drawingml/2006/picture">
+                                  <pic:nvPicPr>
+                                    <pic:cNvPr id="0" name="Picture 78" descr="papers"/>
+                                    <pic:cNvPicPr>
+                                      <a:picLocks noChangeAspect="1" noChangeArrowheads="1"/>
+                                    </pic:cNvPicPr>
+                                  </pic:nvPicPr>
+                                  <pic:blipFill>
+                                    <a:blip r:embed="rId10">
+                                      <a:extLst>
+                                        <a:ext uri="{28A0092B-C50C-407E-A947-70E740481C1C}">
+                                          <a14:useLocalDpi xmlns:a14="http://schemas.microsoft.com/office/drawing/2010/main" val="0"/>
+                                        </a:ext>
+                                      </a:extLst>
+                                    </a:blip>
+                                    <a:srcRect/>
+                                    <a:stretch>
+                                      <a:fillRect/>
+                                    </a:stretch>
+                                  </pic:blipFill>
+                                  <pic:spPr bwMode="auto">
+                                    <a:xfrm>
+                                      <a:off x="0" y="0"/>
+                                      <a:ext cx="952500" cy="952500"/>
+                                    </a:xfrm>
+                                    <a:prstGeom prst="rect">
+                                      <a:avLst/>
+                                    </a:prstGeom>
+                                    <a:noFill/>
+                                    <a:ln>
+                                      <a:noFill/>
+                                    </a:ln>
+                                  </pic:spPr>
+                                </pic:pic>
+                              </a:graphicData>
+                            </a:graphic>
+                          </wp:inline>
+                        </w:drawing>
+                      </w:r>
+                    </w:p>
+                    <w:p>
+                      <w:pPr>
+                        <w:rPr>
+                          <w:rFonts w:ascii="標楷體" w:eastAsia="標楷體" w:hAnsi="標楷體" w:hint="eastAsia"/>
+                        </w:rPr>
+                      </w:pPr>
+                      <w:r>
+                        <w:rPr>
+                          <w:rFonts w:ascii="標楷體" w:eastAsia="標楷體" w:hAnsi="標楷體" w:hint="eastAsia"/>
+                        </w:rPr>
+                        <w:t xml:space="preserve">   Matches</w:t>
+                      </w:r>
+                      <w:r>
+                        <w:rPr>
+                          <w:rFonts w:ascii="標楷體" w:eastAsia="標楷體" w:hAnsi="標楷體" w:hint="eastAsia"/>
+                        </w:rPr>
+                        <w:tab/>
+                        <w:t xml:space="preserve">  </w:t>
+                      </w:r>
+                      <w:r>
+                        <w:rPr>
+                          <w:rFonts w:ascii="標楷體" w:eastAsia="標楷體" w:hAnsi="標楷體"/>
+                        </w:rPr>
+                        <w:t xml:space="preserve"> </w:t>
+                      </w:r>
+                      <w:r>
+                        <w:rPr>
+                          <w:rFonts w:ascii="標楷體" w:eastAsia="標楷體" w:hAnsi="標楷體" w:hint="eastAsia"/>
+                        </w:rPr>
+                        <w:t>Tobacco</w:t>
+                      </w:r>
+                      <w:r>
+                        <w:rPr>
+                          <w:rFonts w:ascii="標楷體" w:eastAsia="標楷體" w:hAnsi="標楷體"/>
+                        </w:rPr>
+                        <w:t xml:space="preserve">   </w:t>
+                      </w:r>
+                      <w:r>
+                        <w:rPr>
+                          <w:rFonts w:ascii="標楷體" w:eastAsia="標楷體" w:hAnsi="標楷體"/>
+                        </w:rPr>
+                        <w:t>Cigarette papers</w:t>
+                      </w:r>
+                      <w:r>
+                        <w:rPr>
+                          <w:rFonts w:ascii="標楷體" w:eastAsia="標楷體" w:hAnsi="標楷體"/>
+                        </w:rPr>
+                        <w:t xml:space="preserve"> </w:t>
+                      </w:r>
+                    </w:p>
+                    <w:p>
+                      <w:pPr>
+                        <w:rPr>
+                          <w:rFonts w:ascii="標楷體" w:eastAsia="標楷體" w:hAnsi="標楷體" w:hint="eastAsia"/>
+                        </w:rPr>
+                      </w:pPr>
+                    </w:p>
+                  </w:txbxContent>
+                </v:textbox>
+              </v:shape>
+            </w:pict>
+          </mc:Fallback>
+        </mc:AlternateContent>
+      </w:r>
       <w:r>
         <w:rPr>
           <w:rFonts w:ascii="標楷體" w:eastAsia="標楷體" w:hAnsi="標楷體" w:hint="eastAsia"/>
@@ -1368,7 +2146,7 @@
       <w:pPr>
         <w:ind w:firstLine="480"/>
         <w:rPr>
-          <w:rFonts w:ascii="標楷體" w:eastAsia="標楷體" w:hAnsi="標楷體" w:hint="eastAsia"/>
+          <w:rFonts w:ascii="標楷體" w:eastAsia="標楷體" w:hAnsi="標楷體"/>
         </w:rPr>
       </w:pPr>
       <w:r>
@@ -1381,7 +2159,7 @@
     <w:p>
       <w:pPr>
         <w:rPr>
-          <w:rFonts w:ascii="標楷體" w:eastAsia="標楷體" w:hAnsi="標楷體" w:hint="eastAsia"/>
+          <w:rFonts w:ascii="標楷體" w:eastAsia="標楷體" w:hAnsi="標楷體"/>
         </w:rPr>
       </w:pPr>
       <w:r>
@@ -1395,40 +2173,54 @@
           <w:rFonts w:ascii="標楷體" w:eastAsia="標楷體" w:hAnsi="標楷體" w:hint="eastAsia"/>
         </w:rPr>
         <w:tab/>
-        <w:t>ID – Smokers ID</w:t>
-      </w:r>
-    </w:p>
-    <w:p>
-      <w:pPr>
-        <w:rPr>
-          <w:rFonts w:ascii="標楷體" w:eastAsia="標楷體" w:hAnsi="標楷體" w:hint="eastAsia"/>
-        </w:rPr>
-      </w:pPr>
-      <w:r>
-        <w:rPr>
-          <w:rFonts w:ascii="標楷體" w:eastAsia="標楷體" w:hAnsi="標楷體" w:hint="eastAsia"/>
-        </w:rPr>
-        <w:t xml:space="preserve">5. </w:t>
+        <w:t xml:space="preserve">ID </w:t>
       </w:r>
       <w:proofErr w:type="gramStart"/>
       <w:r>
         <w:rPr>
           <w:rFonts w:ascii="標楷體" w:eastAsia="標楷體" w:hAnsi="標楷體" w:hint="eastAsia"/>
         </w:rPr>
-        <w:t>public</w:t>
+        <w:t>–</w:t>
       </w:r>
       <w:proofErr w:type="gramEnd"/>
       <w:r>
         <w:rPr>
           <w:rFonts w:ascii="標楷體" w:eastAsia="標楷體" w:hAnsi="標楷體" w:hint="eastAsia"/>
         </w:rPr>
-        <w:t xml:space="preserve"> void restart()</w:t>
-      </w:r>
-    </w:p>
-    <w:p>
-      <w:pPr>
-        <w:rPr>
-          <w:rFonts w:ascii="標楷體" w:eastAsia="標楷體" w:hAnsi="標楷體" w:hint="eastAsia"/>
+        <w:t xml:space="preserve"> Smokers ID</w:t>
+      </w:r>
+    </w:p>
+    <w:p>
+      <w:pPr>
+        <w:rPr>
+          <w:rFonts w:ascii="標楷體" w:eastAsia="標楷體" w:hAnsi="標楷體"/>
+        </w:rPr>
+      </w:pPr>
+      <w:r>
+        <w:rPr>
+          <w:rFonts w:ascii="標楷體" w:eastAsia="標楷體" w:hAnsi="標楷體" w:hint="eastAsia"/>
+        </w:rPr>
+        <w:t xml:space="preserve">5. public void </w:t>
+      </w:r>
+      <w:proofErr w:type="gramStart"/>
+      <w:r>
+        <w:rPr>
+          <w:rFonts w:ascii="標楷體" w:eastAsia="標楷體" w:hAnsi="標楷體" w:hint="eastAsia"/>
+        </w:rPr>
+        <w:t>restart(</w:t>
+      </w:r>
+      <w:proofErr w:type="gramEnd"/>
+      <w:r>
+        <w:rPr>
+          <w:rFonts w:ascii="標楷體" w:eastAsia="標楷體" w:hAnsi="標楷體" w:hint="eastAsia"/>
+        </w:rPr>
+        <w:t>)</w:t>
+      </w:r>
+    </w:p>
+    <w:p>
+      <w:pPr>
+        <w:rPr>
+          <w:rFonts w:ascii="標楷體" w:eastAsia="標楷體" w:hAnsi="標楷體"/>
         </w:rPr>
       </w:pPr>
       <w:r>
@@ -1461,7 +2253,7 @@
     <w:p>
       <w:pPr>
         <w:rPr>
-          <w:rFonts w:ascii="標楷體" w:eastAsia="標楷體" w:hAnsi="標楷體" w:hint="eastAsia"/>
+          <w:rFonts w:ascii="標楷體" w:eastAsia="標楷體" w:hAnsi="標楷體"/>
         </w:rPr>
       </w:pPr>
       <w:r>
@@ -1474,13 +2266,13 @@
     <w:p>
       <w:pPr>
         <w:rPr>
-          <w:rFonts w:ascii="標楷體" w:eastAsia="標楷體" w:hAnsi="標楷體" w:hint="eastAsia"/>
+          <w:rFonts w:ascii="標楷體" w:eastAsia="標楷體" w:hAnsi="標楷體"/>
           <w:noProof/>
         </w:rPr>
       </w:pPr>
       <w:r>
         <w:rPr>
-          <w:rFonts w:ascii="標楷體" w:eastAsia="標楷體" w:hAnsi="標楷體" w:hint="eastAsia"/>
+          <w:rFonts w:ascii="標楷體" w:eastAsia="標楷體" w:hAnsi="標楷體"/>
         </w:rPr>
         <w:pict>
           <v:shapetype id="_x0000_t75" coordsize="21600,21600" o:spt="75" o:preferrelative="t" path="m@4@5l@4@11@9@11@9@5xe" filled="f" stroked="f">
@@ -1502,18 +2294,18 @@
             <v:path o:extrusionok="f" gradientshapeok="t" o:connecttype="rect"/>
             <o:lock v:ext="edit" aspectratio="t"/>
           </v:shapetype>
-          <v:shape id="_x0000_i1025" type="#_x0000_t75" style="width:90.75pt;height:89.25pt">
-            <v:imagedata r:id="rId7" o:title="agent"/>
+          <v:shape id="_x0000_i1086" type="#_x0000_t75" style="width:90.75pt;height:89.25pt">
+            <v:imagedata r:id="rId11" o:title="agent"/>
           </v:shape>
         </w:pict>
       </w:r>
       <w:r>
         <w:rPr>
-          <w:rFonts w:ascii="標楷體" w:eastAsia="標楷體" w:hAnsi="標楷體" w:hint="eastAsia"/>
+          <w:rFonts w:ascii="標楷體" w:eastAsia="標楷體" w:hAnsi="標楷體"/>
         </w:rPr>
         <w:pict>
-          <v:shape id="_x0000_i1026" type="#_x0000_t75" style="width:75pt;height:75pt">
-            <v:imagedata r:id="rId8" o:title="man"/>
+          <v:shape id="_x0000_i1087" type="#_x0000_t75" style="width:75pt;height:75pt">
+            <v:imagedata r:id="rId12" o:title="man"/>
           </v:shape>
         </w:pict>
       </w:r>
@@ -1540,7 +2332,7 @@
                     </pic:cNvPicPr>
                   </pic:nvPicPr>
                   <pic:blipFill>
-                    <a:blip r:embed="rId9">
+                    <a:blip r:embed="rId13">
                       <a:extLst>
                         <a:ext uri="{28A0092B-C50C-407E-A947-70E740481C1C}">
                           <a14:useLocalDpi xmlns:a14="http://schemas.microsoft.com/office/drawing/2010/main" val="0"/>
@@ -1573,15 +2365,17 @@
       </w:r>
       <w:r>
         <w:rPr>
-          <w:rFonts w:ascii="標楷體" w:eastAsia="標楷體" w:hAnsi="標楷體" w:hint="eastAsia"/>
+          <w:rFonts w:ascii="標楷體" w:eastAsia="標楷體" w:hAnsi="標楷體"/>
           <w:noProof/>
         </w:rPr>
         <w:pict>
-          <v:shape id="_x0000_i1027" type="#_x0000_t75" style="width:75pt;height:75pt">
-            <v:imagedata r:id="rId10" o:title="smoker"/>
+          <v:shape id="_x0000_i1088" type="#_x0000_t75" style="width:75pt;height:75pt">
+            <v:imagedata r:id="rId14" o:title="smoker"/>
           </v:shape>
         </w:pict>
       </w:r>
+      <w:bookmarkStart w:id="0" w:name="_GoBack"/>
+      <w:bookmarkEnd w:id="0"/>
     </w:p>
     <w:p>
       <w:pPr>
@@ -1618,115 +2412,7 @@
           <w:noProof/>
         </w:rPr>
         <w:tab/>
-        <w:t xml:space="preserve">     抽菸</w:t>
-      </w:r>
-    </w:p>
-    <w:p>
-      <w:pPr>
-        <w:rPr>
-          <w:rFonts w:ascii="標楷體" w:eastAsia="標楷體" w:hAnsi="標楷體" w:hint="eastAsia"/>
-        </w:rPr>
-      </w:pPr>
-      <w:r>
-        <w:rPr>
-          <w:rFonts w:ascii="標楷體" w:eastAsia="標楷體" w:hAnsi="標楷體" w:hint="eastAsia"/>
-          <w:noProof/>
-        </w:rPr>
-        <w:drawing>
-          <wp:inline distT="0" distB="0" distL="0" distR="0">
-            <wp:extent cx="952500" cy="952500"/>
-            <wp:effectExtent l="0" t="0" r="0" b="0"/>
-            <wp:docPr id="1" name="圖片 1" descr="C:\Users\nidhogg5\AppData\Local\Microsoft\Windows\INetCache\Content.Word\matches.png"/>
-            <wp:cNvGraphicFramePr>
-              <a:graphicFrameLocks xmlns:a="http://schemas.openxmlformats.org/drawingml/2006/main" noChangeAspect="1"/>
-            </wp:cNvGraphicFramePr>
-            <a:graphic xmlns:a="http://schemas.openxmlformats.org/drawingml/2006/main">
-              <a:graphicData uri="http://schemas.openxmlformats.org/drawingml/2006/picture">
-                <pic:pic xmlns:pic="http://schemas.openxmlformats.org/drawingml/2006/picture">
-                  <pic:nvPicPr>
-                    <pic:cNvPr id="0" name="Picture 9" descr="C:\Users\nidhogg5\AppData\Local\Microsoft\Windows\INetCache\Content.Word\matches.png"/>
-                    <pic:cNvPicPr>
-                      <a:picLocks noChangeAspect="1" noChangeArrowheads="1"/>
-                    </pic:cNvPicPr>
-                  </pic:nvPicPr>
-                  <pic:blipFill>
-                    <a:blip r:embed="rId11">
-                      <a:extLst>
-                        <a:ext uri="{28A0092B-C50C-407E-A947-70E740481C1C}">
-                          <a14:useLocalDpi xmlns:a14="http://schemas.microsoft.com/office/drawing/2010/main" val="0"/>
-                        </a:ext>
-                      </a:extLst>
-                    </a:blip>
-                    <a:srcRect/>
-                    <a:stretch>
-                      <a:fillRect/>
-                    </a:stretch>
-                  </pic:blipFill>
-                  <pic:spPr bwMode="auto">
-                    <a:xfrm>
-                      <a:off x="0" y="0"/>
-                      <a:ext cx="952500" cy="952500"/>
-                    </a:xfrm>
-                    <a:prstGeom prst="rect">
-                      <a:avLst/>
-                    </a:prstGeom>
-                    <a:noFill/>
-                    <a:ln>
-                      <a:noFill/>
-                    </a:ln>
-                  </pic:spPr>
-                </pic:pic>
-              </a:graphicData>
-            </a:graphic>
-          </wp:inline>
-        </w:drawing>
-      </w:r>
-      <w:r>
-        <w:rPr>
-          <w:rFonts w:ascii="標楷體" w:eastAsia="標楷體" w:hAnsi="標楷體" w:hint="eastAsia"/>
-        </w:rPr>
-        <w:pict>
-          <v:shape id="_x0000_i1028" type="#_x0000_t75" style="width:75pt;height:75pt">
-            <v:imagedata r:id="rId12" o:title="tobacco"/>
-          </v:shape>
-        </w:pict>
-      </w:r>
-      <w:r>
-        <w:rPr>
-          <w:rFonts w:ascii="標楷體" w:eastAsia="標楷體" w:hAnsi="標楷體" w:hint="eastAsia"/>
-        </w:rPr>
-        <w:pict>
-          <v:shape id="_x0000_i1029" type="#_x0000_t75" style="width:75pt;height:75pt">
-            <v:imagedata r:id="rId13" o:title="papers"/>
-          </v:shape>
-        </w:pict>
-      </w:r>
-    </w:p>
-    <w:p>
-      <w:pPr>
-        <w:rPr>
-          <w:rFonts w:ascii="標楷體" w:eastAsia="標楷體" w:hAnsi="標楷體" w:hint="eastAsia"/>
-        </w:rPr>
-      </w:pPr>
-      <w:r>
-        <w:rPr>
-          <w:rFonts w:ascii="標楷體" w:eastAsia="標楷體" w:hAnsi="標楷體" w:hint="eastAsia"/>
-        </w:rPr>
-        <w:t xml:space="preserve">   Matches</w:t>
-      </w:r>
-      <w:r>
-        <w:rPr>
-          <w:rFonts w:ascii="標楷體" w:eastAsia="標楷體" w:hAnsi="標楷體" w:hint="eastAsia"/>
-        </w:rPr>
-        <w:tab/>
-        <w:t xml:space="preserve">    Tobacco</w:t>
-      </w:r>
-      <w:r>
-        <w:rPr>
-          <w:rFonts w:ascii="標楷體" w:eastAsia="標楷體" w:hAnsi="標楷體" w:hint="eastAsia"/>
-        </w:rPr>
-        <w:tab/>
-        <w:t xml:space="preserve">  Cigarette papers</w:t>
+        <w:t xml:space="preserve">    抽菸</w:t>
       </w:r>
     </w:p>
     <w:sectPr>
@@ -1740,7 +2426,7 @@
 </file>
 
 <file path=word/styles.xml><?xml version="1.0" encoding="utf-8"?>
-<w:styles xmlns:mc="http://schemas.openxmlformats.org/markup-compatibility/2006" xmlns:r="http://schemas.openxmlformats.org/officeDocument/2006/relationships" xmlns:w="http://schemas.openxmlformats.org/wordprocessingml/2006/main" xmlns:w14="http://schemas.microsoft.com/office/word/2010/wordml" xmlns:w15="http://schemas.microsoft.com/office/word/2012/wordml" xmlns:w16se="http://schemas.microsoft.com/office/word/2015/wordml/symex" mc:Ignorable="w14 w15 w16se">
+<w:styles xmlns:mc="http://schemas.openxmlformats.org/markup-compatibility/2006" xmlns:r="http://schemas.openxmlformats.org/officeDocument/2006/relationships" xmlns:w="http://schemas.openxmlformats.org/wordprocessingml/2006/main" xmlns:w14="http://schemas.microsoft.com/office/word/2010/wordml" xmlns:w15="http://schemas.microsoft.com/office/word/2012/wordml" xmlns:w16cid="http://schemas.microsoft.com/office/word/2016/wordml/cid" xmlns:w16se="http://schemas.microsoft.com/office/word/2015/wordml/symex" mc:Ignorable="w14 w15 w16se w16cid">
   <w:docDefaults>
     <w:rPrDefault>
       <w:rPr>
@@ -1753,7 +2439,7 @@
     </w:rPrDefault>
     <w:pPrDefault/>
   </w:docDefaults>
-  <w:latentStyles w:defLockedState="0" w:defUIPriority="99" w:defSemiHidden="0" w:defUnhideWhenUsed="0" w:defQFormat="0" w:count="371">
+  <w:latentStyles w:defLockedState="0" w:defUIPriority="99" w:defSemiHidden="0" w:defUnhideWhenUsed="0" w:defQFormat="0" w:count="375">
     <w:lsdException w:name="Normal" w:uiPriority="0" w:qFormat="1"/>
     <w:lsdException w:name="heading 1" w:uiPriority="9" w:qFormat="1"/>
     <w:lsdException w:name="heading 2" w:semiHidden="1" w:uiPriority="9" w:unhideWhenUsed="1" w:qFormat="1"/>
@@ -1859,7 +2545,6 @@
     <w:lsdException w:name="HTML Sample" w:semiHidden="1" w:unhideWhenUsed="1"/>
     <w:lsdException w:name="HTML Typewriter" w:semiHidden="1" w:unhideWhenUsed="1"/>
     <w:lsdException w:name="HTML Variable" w:semiHidden="1" w:unhideWhenUsed="1"/>
-    <w:lsdException w:name="Normal Table" w:semiHidden="1" w:unhideWhenUsed="1"/>
     <w:lsdException w:name="annotation subject" w:semiHidden="1" w:unhideWhenUsed="1"/>
     <w:lsdException w:name="No List" w:semiHidden="1" w:unhideWhenUsed="1"/>
     <w:lsdException w:name="Outline List 1" w:semiHidden="1" w:unhideWhenUsed="1"/>
@@ -1903,10 +2588,8 @@
     <w:lsdException w:name="Table Elegant" w:semiHidden="1" w:unhideWhenUsed="1"/>
     <w:lsdException w:name="Table Professional" w:semiHidden="1" w:unhideWhenUsed="1"/>
     <w:lsdException w:name="Table Subtle 1" w:semiHidden="1" w:unhideWhenUsed="1"/>
-    <w:lsdException w:name="Table Subtle 2" w:semiHidden="1" w:unhideWhenUsed="1"/>
     <w:lsdException w:name="Table Web 1" w:semiHidden="1" w:unhideWhenUsed="1"/>
     <w:lsdException w:name="Table Web 2" w:semiHidden="1" w:unhideWhenUsed="1"/>
-    <w:lsdException w:name="Table Web 3" w:semiHidden="1" w:unhideWhenUsed="1"/>
     <w:lsdException w:name="Balloon Text" w:semiHidden="1" w:unhideWhenUsed="1"/>
     <w:lsdException w:name="Table Grid" w:uiPriority="59"/>
     <w:lsdException w:name="Table Theme" w:semiHidden="1" w:unhideWhenUsed="1"/>
@@ -2125,6 +2808,10 @@
     <w:lsdException w:name="List Table 5 Dark Accent 6" w:uiPriority="50"/>
     <w:lsdException w:name="List Table 6 Colorful Accent 6" w:uiPriority="51"/>
     <w:lsdException w:name="List Table 7 Colorful Accent 6" w:uiPriority="52"/>
+    <w:lsdException w:name="Mention" w:semiHidden="1" w:unhideWhenUsed="1"/>
+    <w:lsdException w:name="Smart Hyperlink" w:semiHidden="1" w:unhideWhenUsed="1"/>
+    <w:lsdException w:name="Hashtag" w:semiHidden="1" w:unhideWhenUsed="1"/>
+    <w:lsdException w:name="Unresolved Mention" w:semiHidden="1" w:unhideWhenUsed="1"/>
   </w:latentStyles>
   <w:style w:type="paragraph" w:default="1" w:styleId="a">
     <w:name w:val="Normal"/>

</xml_diff>

<commit_message>
Upload the final project report PDF/DOCX. (Add Sutdent ID)
</commit_message>
<xml_diff>
--- a/106學年度作業系統學期群組計畫-第二組.docx
+++ b/106學年度作業系統學期群組計畫-第二組.docx
@@ -80,23 +80,47 @@
         </w:rPr>
         <w:t>組員：</w:t>
       </w:r>
-      <w:proofErr w:type="gramStart"/>
-      <w:r>
-        <w:rPr>
-          <w:rFonts w:ascii="標楷體" w:eastAsia="標楷體" w:hAnsi="標楷體" w:hint="eastAsia"/>
+      <w:r>
+        <w:rPr>
+          <w:rFonts w:ascii="標楷體" w:eastAsia="標楷體" w:hAnsi="標楷體"/>
           <w:sz w:val="28"/>
           <w:szCs w:val="36"/>
         </w:rPr>
-        <w:t>賴晨和</w:t>
-      </w:r>
-      <w:proofErr w:type="gramEnd"/>
+        <w:t>103703017</w:t>
+      </w:r>
       <w:r>
         <w:rPr>
           <w:rFonts w:ascii="標楷體" w:eastAsia="標楷體" w:hAnsi="標楷體" w:hint="eastAsia"/>
           <w:sz w:val="28"/>
           <w:szCs w:val="36"/>
         </w:rPr>
-        <w:t>、朱家佐</w:t>
+        <w:t>賴晨和、</w:t>
+      </w:r>
+      <w:r>
+        <w:rPr>
+          <w:rFonts w:ascii="標楷體" w:eastAsia="標楷體" w:hAnsi="標楷體" w:hint="eastAsia"/>
+          <w:sz w:val="28"/>
+          <w:szCs w:val="36"/>
+        </w:rPr>
+        <w:t>1</w:t>
+      </w:r>
+      <w:r>
+        <w:rPr>
+          <w:rFonts w:ascii="標楷體" w:eastAsia="標楷體" w:hAnsi="標楷體"/>
+          <w:sz w:val="28"/>
+          <w:szCs w:val="36"/>
+        </w:rPr>
+        <w:t>03703041</w:t>
+      </w:r>
+      <w:bookmarkStart w:id="0" w:name="_GoBack"/>
+      <w:bookmarkEnd w:id="0"/>
+      <w:r>
+        <w:rPr>
+          <w:rFonts w:ascii="標楷體" w:eastAsia="標楷體" w:hAnsi="標楷體" w:hint="eastAsia"/>
+          <w:sz w:val="28"/>
+          <w:szCs w:val="36"/>
+        </w:rPr>
+        <w:t>朱家佐</w:t>
       </w:r>
     </w:p>
     <w:p>
@@ -571,23 +595,7 @@
           <w:rFonts w:ascii="標楷體" w:eastAsia="標楷體" w:hAnsi="標楷體" w:hint="eastAsia"/>
           <w:b/>
         </w:rPr>
-        <w:t>可以完成製</w:t>
-      </w:r>
-      <w:proofErr w:type="gramStart"/>
-      <w:r>
-        <w:rPr>
-          <w:rFonts w:ascii="標楷體" w:eastAsia="標楷體" w:hAnsi="標楷體" w:hint="eastAsia"/>
-          <w:b/>
-        </w:rPr>
-        <w:t>菸</w:t>
-      </w:r>
-      <w:proofErr w:type="gramEnd"/>
-      <w:r>
-        <w:rPr>
-          <w:rFonts w:ascii="標楷體" w:eastAsia="標楷體" w:hAnsi="標楷體" w:hint="eastAsia"/>
-          <w:b/>
-        </w:rPr>
-        <w:t>，也沒有</w:t>
+        <w:t>可以完成製菸，也沒有</w:t>
       </w:r>
       <w:r>
         <w:rPr>
@@ -1042,7 +1050,7 @@
           <w:tab w:val="left" w:pos="1008"/>
         </w:tabs>
         <w:rPr>
-          <w:rFonts w:ascii="標楷體" w:eastAsia="標楷體" w:hAnsi="標楷體" w:hint="eastAsia"/>
+          <w:rFonts w:ascii="標楷體" w:eastAsia="標楷體" w:hAnsi="標楷體"/>
         </w:rPr>
       </w:pPr>
       <w:r>
@@ -1821,7 +1829,7 @@
                           <w:p>
                             <w:pPr>
                               <w:rPr>
-                                <w:rFonts w:ascii="標楷體" w:eastAsia="標楷體" w:hAnsi="標楷體" w:hint="eastAsia"/>
+                                <w:rFonts w:ascii="標楷體" w:eastAsia="標楷體" w:hAnsi="標楷體"/>
                               </w:rPr>
                             </w:pPr>
                             <w:r>
@@ -1871,7 +1879,7 @@
                           <w:p>
                             <w:pPr>
                               <w:rPr>
-                                <w:rFonts w:ascii="標楷體" w:eastAsia="標楷體" w:hAnsi="標楷體" w:hint="eastAsia"/>
+                                <w:rFonts w:ascii="標楷體" w:eastAsia="標楷體" w:hAnsi="標楷體"/>
                               </w:rPr>
                             </w:pPr>
                           </w:p>
@@ -2073,7 +2081,7 @@
                     <w:p>
                       <w:pPr>
                         <w:rPr>
-                          <w:rFonts w:ascii="標楷體" w:eastAsia="標楷體" w:hAnsi="標楷體" w:hint="eastAsia"/>
+                          <w:rFonts w:ascii="標楷體" w:eastAsia="標楷體" w:hAnsi="標楷體"/>
                         </w:rPr>
                       </w:pPr>
                       <w:r>
@@ -2123,7 +2131,7 @@
                     <w:p>
                       <w:pPr>
                         <w:rPr>
-                          <w:rFonts w:ascii="標楷體" w:eastAsia="標楷體" w:hAnsi="標楷體" w:hint="eastAsia"/>
+                          <w:rFonts w:ascii="標楷體" w:eastAsia="標楷體" w:hAnsi="標楷體"/>
                         </w:rPr>
                       </w:pPr>
                     </w:p>
@@ -2294,7 +2302,7 @@
             <v:path o:extrusionok="f" gradientshapeok="t" o:connecttype="rect"/>
             <o:lock v:ext="edit" aspectratio="t"/>
           </v:shapetype>
-          <v:shape id="_x0000_i1086" type="#_x0000_t75" style="width:90.75pt;height:89.25pt">
+          <v:shape id="_x0000_i1025" type="#_x0000_t75" style="width:90.75pt;height:89.25pt">
             <v:imagedata r:id="rId11" o:title="agent"/>
           </v:shape>
         </w:pict>
@@ -2304,7 +2312,7 @@
           <w:rFonts w:ascii="標楷體" w:eastAsia="標楷體" w:hAnsi="標楷體"/>
         </w:rPr>
         <w:pict>
-          <v:shape id="_x0000_i1087" type="#_x0000_t75" style="width:75pt;height:75pt">
+          <v:shape id="_x0000_i1026" type="#_x0000_t75" style="width:75pt;height:75pt">
             <v:imagedata r:id="rId12" o:title="man"/>
           </v:shape>
         </w:pict>
@@ -2369,18 +2377,16 @@
           <w:noProof/>
         </w:rPr>
         <w:pict>
-          <v:shape id="_x0000_i1088" type="#_x0000_t75" style="width:75pt;height:75pt">
+          <v:shape id="_x0000_i1027" type="#_x0000_t75" style="width:75pt;height:75pt">
             <v:imagedata r:id="rId14" o:title="smoker"/>
           </v:shape>
         </w:pict>
       </w:r>
-      <w:bookmarkStart w:id="0" w:name="_GoBack"/>
-      <w:bookmarkEnd w:id="0"/>
-    </w:p>
-    <w:p>
-      <w:pPr>
-        <w:rPr>
-          <w:rFonts w:ascii="標楷體" w:eastAsia="標楷體" w:hAnsi="標楷體" w:hint="eastAsia"/>
+    </w:p>
+    <w:p>
+      <w:pPr>
+        <w:rPr>
+          <w:rFonts w:ascii="標楷體" w:eastAsia="標楷體" w:hAnsi="標楷體"/>
         </w:rPr>
       </w:pPr>
       <w:r>
@@ -2545,6 +2551,7 @@
     <w:lsdException w:name="HTML Sample" w:semiHidden="1" w:unhideWhenUsed="1"/>
     <w:lsdException w:name="HTML Typewriter" w:semiHidden="1" w:unhideWhenUsed="1"/>
     <w:lsdException w:name="HTML Variable" w:semiHidden="1" w:unhideWhenUsed="1"/>
+    <w:lsdException w:name="Normal Table" w:semiHidden="1" w:unhideWhenUsed="1"/>
     <w:lsdException w:name="annotation subject" w:semiHidden="1" w:unhideWhenUsed="1"/>
     <w:lsdException w:name="No List" w:semiHidden="1" w:unhideWhenUsed="1"/>
     <w:lsdException w:name="Outline List 1" w:semiHidden="1" w:unhideWhenUsed="1"/>
@@ -2588,8 +2595,10 @@
     <w:lsdException w:name="Table Elegant" w:semiHidden="1" w:unhideWhenUsed="1"/>
     <w:lsdException w:name="Table Professional" w:semiHidden="1" w:unhideWhenUsed="1"/>
     <w:lsdException w:name="Table Subtle 1" w:semiHidden="1" w:unhideWhenUsed="1"/>
+    <w:lsdException w:name="Table Subtle 2" w:semiHidden="1" w:unhideWhenUsed="1"/>
     <w:lsdException w:name="Table Web 1" w:semiHidden="1" w:unhideWhenUsed="1"/>
     <w:lsdException w:name="Table Web 2" w:semiHidden="1" w:unhideWhenUsed="1"/>
+    <w:lsdException w:name="Table Web 3" w:semiHidden="1" w:unhideWhenUsed="1"/>
     <w:lsdException w:name="Balloon Text" w:semiHidden="1" w:unhideWhenUsed="1"/>
     <w:lsdException w:name="Table Grid" w:uiPriority="59"/>
     <w:lsdException w:name="Table Theme" w:semiHidden="1" w:unhideWhenUsed="1"/>

</xml_diff>